<commit_message>
added my projects page
</commit_message>
<xml_diff>
--- a/documents/resume.docx
+++ b/documents/resume.docx
@@ -66,9 +66,8 @@
       </w:r>
       <w:r>
         <w:rPr>
-          <w:color w:val="0563C1"/>
           <w:sz w:val="24"/>
-          <w:u w:val="single" w:color="0563C1"/>
+          <w:szCs w:val="24"/>
         </w:rPr>
         <w:t>gdiaznic23@gmail.com</w:t>
       </w:r>
@@ -288,12 +287,250 @@
     </w:p>
     <w:p>
       <w:pPr>
+        <w:jc w:val="both"/>
+      </w:pPr>
+    </w:p>
+    <w:p>
+      <w:pPr>
+        <w:pStyle w:val="Heading1"/>
+        <w:ind w:left="-5"/>
+      </w:pPr>
+      <w:r>
+        <w:t xml:space="preserve">Skills </w:t>
+      </w:r>
+    </w:p>
+    <w:p>
+      <w:pPr>
+        <w:spacing w:after="40" w:line="259" w:lineRule="auto"/>
+        <w:ind w:left="-29" w:right="-29" w:firstLine="0"/>
+      </w:pPr>
+      <w:r>
+        <w:rPr>
+          <w:noProof/>
+          <w:sz w:val="22"/>
+        </w:rPr>
+        <mc:AlternateContent>
+          <mc:Choice Requires="wpg">
+            <w:drawing>
+              <wp:inline distT="0" distB="0" distL="0" distR="0" wp14:anchorId="4B9B802B" wp14:editId="2790C4A5">
+                <wp:extent cx="6895846" cy="3048"/>
+                <wp:effectExtent l="0" t="0" r="0" b="0"/>
+                <wp:docPr id="1" name="Group 1"/>
+                <wp:cNvGraphicFramePr/>
+                <a:graphic xmlns:a="http://schemas.openxmlformats.org/drawingml/2006/main">
+                  <a:graphicData uri="http://schemas.microsoft.com/office/word/2010/wordprocessingGroup">
+                    <wpg:wgp>
+                      <wpg:cNvGrpSpPr/>
+                      <wpg:grpSpPr>
+                        <a:xfrm>
+                          <a:off x="0" y="0"/>
+                          <a:ext cx="6895846" cy="3048"/>
+                          <a:chOff x="0" y="0"/>
+                          <a:chExt cx="6895846" cy="3048"/>
+                        </a:xfrm>
+                      </wpg:grpSpPr>
+                      <wps:wsp>
+                        <wps:cNvPr id="2" name="Shape 3912"/>
+                        <wps:cNvSpPr/>
+                        <wps:spPr>
+                          <a:xfrm>
+                            <a:off x="0" y="0"/>
+                            <a:ext cx="6895846" cy="9144"/>
+                          </a:xfrm>
+                          <a:custGeom>
+                            <a:avLst/>
+                            <a:gdLst/>
+                            <a:ahLst/>
+                            <a:cxnLst/>
+                            <a:rect l="0" t="0" r="0" b="0"/>
+                            <a:pathLst>
+                              <a:path w="6895846" h="9144">
+                                <a:moveTo>
+                                  <a:pt x="0" y="0"/>
+                                </a:moveTo>
+                                <a:lnTo>
+                                  <a:pt x="6895846" y="0"/>
+                                </a:lnTo>
+                                <a:lnTo>
+                                  <a:pt x="6895846" y="9144"/>
+                                </a:lnTo>
+                                <a:lnTo>
+                                  <a:pt x="0" y="9144"/>
+                                </a:lnTo>
+                                <a:lnTo>
+                                  <a:pt x="0" y="0"/>
+                                </a:lnTo>
+                              </a:path>
+                            </a:pathLst>
+                          </a:custGeom>
+                          <a:ln w="0" cap="flat">
+                            <a:miter lim="127000"/>
+                          </a:ln>
+                        </wps:spPr>
+                        <wps:style>
+                          <a:lnRef idx="0">
+                            <a:srgbClr val="000000">
+                              <a:alpha val="0"/>
+                            </a:srgbClr>
+                          </a:lnRef>
+                          <a:fillRef idx="1">
+                            <a:srgbClr val="171717"/>
+                          </a:fillRef>
+                          <a:effectRef idx="0">
+                            <a:scrgbClr r="0" g="0" b="0"/>
+                          </a:effectRef>
+                          <a:fontRef idx="none"/>
+                        </wps:style>
+                        <wps:bodyPr/>
+                      </wps:wsp>
+                    </wpg:wgp>
+                  </a:graphicData>
+                </a:graphic>
+              </wp:inline>
+            </w:drawing>
+          </mc:Choice>
+          <mc:Fallback>
+            <w:pict>
+              <v:group w14:anchorId="0C329626" id="Group 1" o:spid="_x0000_s1026" style="width:543pt;height:.25pt;mso-position-horizontal-relative:char;mso-position-vertical-relative:line" coordsize="68958,30" o:gfxdata="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">
+                <v:shape id="Shape 3912" o:spid="_x0000_s1027" style="position:absolute;width:68958;height:91;visibility:visible;mso-wrap-style:square;v-text-anchor:top" coordsize="6895846,9144" o:gfxdata="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" path="m,l6895846,r,9144l,9144,,e" fillcolor="#171717" stroked="f" strokeweight="0">
+                  <v:stroke miterlimit="83231f" joinstyle="miter"/>
+                  <v:path arrowok="t" textboxrect="0,0,6895846,9144"/>
+                </v:shape>
+                <w10:anchorlock/>
+              </v:group>
+            </w:pict>
+          </mc:Fallback>
+        </mc:AlternateContent>
+      </w:r>
+    </w:p>
+    <w:p>
+      <w:pPr>
+        <w:pStyle w:val="NoSpacing"/>
+        <w:numPr>
+          <w:ilvl w:val="0"/>
+          <w:numId w:val="8"/>
+        </w:numPr>
+      </w:pPr>
+      <w:r>
+        <w:rPr>
+          <w:b/>
+        </w:rPr>
+        <w:t>Security Clearance:</w:t>
+      </w:r>
+      <w:r>
+        <w:t xml:space="preserve">  Secret Level security clearance (2019-present) </w:t>
+      </w:r>
+    </w:p>
+    <w:p>
+      <w:pPr>
+        <w:pStyle w:val="NoSpacing"/>
+        <w:numPr>
+          <w:ilvl w:val="0"/>
+          <w:numId w:val="8"/>
+        </w:numPr>
+      </w:pPr>
+      <w:r>
+        <w:rPr>
+          <w:b/>
+        </w:rPr>
+        <w:t xml:space="preserve">Font End: </w:t>
+      </w:r>
+      <w:r>
+        <w:t>HML, CSS, JavaScript, React, Bootstrap</w:t>
+      </w:r>
+      <w:r>
+        <w:t>, ECMA</w:t>
+      </w:r>
+      <w:r>
+        <w:t>Script</w:t>
+      </w:r>
+      <w:r>
+        <w:t>, Vite.js</w:t>
+      </w:r>
+    </w:p>
+    <w:p>
+      <w:pPr>
+        <w:pStyle w:val="NoSpacing"/>
+        <w:numPr>
+          <w:ilvl w:val="0"/>
+          <w:numId w:val="8"/>
+        </w:numPr>
+      </w:pPr>
+      <w:r>
+        <w:rPr>
+          <w:b/>
+        </w:rPr>
+        <w:t>Back End:</w:t>
+      </w:r>
+      <w:r>
+        <w:t xml:space="preserve"> PostgreSQL/MySQL, Node.js, TypeScript, Rest API, Docker, Express</w:t>
+      </w:r>
+      <w:r>
+        <w:t>, C</w:t>
+      </w:r>
+    </w:p>
+    <w:p>
+      <w:pPr>
+        <w:pStyle w:val="NoSpacing"/>
+        <w:numPr>
+          <w:ilvl w:val="0"/>
+          <w:numId w:val="8"/>
+        </w:numPr>
+      </w:pPr>
+      <w:r>
+        <w:rPr>
+          <w:b/>
+        </w:rPr>
+        <w:t>Project Management:</w:t>
+      </w:r>
+      <w:r>
+        <w:t xml:space="preserve"> Version control with GitHub, Slacks, Click Up </w:t>
+      </w:r>
+    </w:p>
+    <w:p>
+      <w:pPr>
+        <w:pStyle w:val="NoSpacing"/>
+        <w:numPr>
+          <w:ilvl w:val="0"/>
+          <w:numId w:val="8"/>
+        </w:numPr>
+      </w:pPr>
+      <w:r>
+        <w:rPr>
+          <w:b/>
+        </w:rPr>
+        <w:t>UI/UX:</w:t>
+      </w:r>
+      <w:r>
+        <w:t xml:space="preserve"> Balsamiq, Draw.io </w:t>
+      </w:r>
+    </w:p>
+    <w:p>
+      <w:pPr>
+        <w:pStyle w:val="NoSpacing"/>
+        <w:numPr>
+          <w:ilvl w:val="0"/>
+          <w:numId w:val="8"/>
+        </w:numPr>
+      </w:pPr>
+      <w:r>
+        <w:rPr>
+          <w:b/>
+        </w:rPr>
+        <w:t>Integrated Development Environment (IDE):</w:t>
+      </w:r>
+      <w:r>
+        <w:t xml:space="preserve"> WebStorm</w:t>
+      </w:r>
+      <w:r>
+        <w:t>, VS Code</w:t>
+      </w:r>
+    </w:p>
+    <w:p>
+      <w:pPr>
         <w:spacing w:after="13" w:line="259" w:lineRule="auto"/>
         <w:ind w:left="0" w:firstLine="0"/>
       </w:pPr>
-      <w:r>
-        <w:t xml:space="preserve"> </w:t>
-      </w:r>
     </w:p>
     <w:p>
       <w:pPr>
@@ -436,7 +673,7 @@
           <w:b/>
         </w:rPr>
         <w:tab/>
-        <w:t xml:space="preserve">Jan 2023 - Mar 2023 </w:t>
+        <w:t xml:space="preserve"> </w:t>
       </w:r>
     </w:p>
     <w:p>
@@ -497,15 +734,7 @@
         <w:ind w:hanging="360"/>
       </w:pPr>
       <w:r>
-        <w:t xml:space="preserve">Connecting REST APIs, displaying data from those </w:t>
-      </w:r>
-      <w:proofErr w:type="gramStart"/>
-      <w:r>
-        <w:t>APIs</w:t>
-      </w:r>
-      <w:proofErr w:type="gramEnd"/>
-      <w:r>
-        <w:t xml:space="preserve"> and maintaining a database of that data. </w:t>
+        <w:t xml:space="preserve">Connecting REST APIs, displaying data from those APIs and maintaining a database of that data. </w:t>
       </w:r>
     </w:p>
     <w:p>
@@ -572,6 +801,12 @@
     </w:p>
     <w:p>
       <w:pPr>
+        <w:spacing w:after="135"/>
+        <w:ind w:left="705" w:firstLine="0"/>
+      </w:pPr>
+    </w:p>
+    <w:p>
+      <w:pPr>
         <w:pStyle w:val="Heading1"/>
         <w:ind w:left="-5"/>
       </w:pPr>
@@ -579,16 +814,10 @@
         <w:t xml:space="preserve"> </w:t>
       </w:r>
       <w:r>
-        <w:t>Projects</w:t>
-      </w:r>
-      <w:r>
-        <w:rPr>
-          <w:rFonts w:ascii="Calibri" w:eastAsia="Calibri" w:hAnsi="Calibri" w:cs="Calibri"/>
-          <w:b w:val="0"/>
-          <w:sz w:val="32"/>
-          <w:vertAlign w:val="subscript"/>
-        </w:rPr>
-        <w:t xml:space="preserve"> </w:t>
+        <w:t xml:space="preserve">Web Development </w:t>
+      </w:r>
+      <w:r>
+        <w:t>Experience</w:t>
       </w:r>
     </w:p>
     <w:p>
@@ -709,88 +938,15 @@
         </w:rPr>
         <w:t xml:space="preserve">Toss Me a Game | </w:t>
       </w:r>
-      <w:hyperlink r:id="rId11">
+      <w:hyperlink r:id="rId11" w:history="1">
         <w:r>
           <w:rPr>
-            <w:color w:val="0563C1"/>
-            <w:u w:val="single" w:color="0563C1"/>
+            <w:rStyle w:val="Hyperlink"/>
           </w:rPr>
-          <w:t>https://github.com/web</w:t>
+          <w:t>GitHub</w:t>
         </w:r>
       </w:hyperlink>
       <w:hyperlink r:id="rId12">
-        <w:r>
-          <w:rPr>
-            <w:color w:val="0563C1"/>
-            <w:u w:val="single" w:color="0563C1"/>
-          </w:rPr>
-          <w:t>-</w:t>
-        </w:r>
-      </w:hyperlink>
-      <w:hyperlink r:id="rId13">
-        <w:r>
-          <w:rPr>
-            <w:color w:val="0563C1"/>
-            <w:u w:val="single" w:color="0563C1"/>
-          </w:rPr>
-          <w:t>games</w:t>
-        </w:r>
-      </w:hyperlink>
-      <w:hyperlink r:id="rId14">
-        <w:r>
-          <w:rPr>
-            <w:color w:val="0563C1"/>
-            <w:u w:val="single" w:color="0563C1"/>
-          </w:rPr>
-          <w:t>-</w:t>
-        </w:r>
-      </w:hyperlink>
-      <w:hyperlink r:id="rId15">
-        <w:r>
-          <w:rPr>
-            <w:color w:val="0563C1"/>
-            <w:u w:val="single" w:color="0563C1"/>
-          </w:rPr>
-          <w:t>41/capstone</w:t>
-        </w:r>
-      </w:hyperlink>
-      <w:hyperlink r:id="rId16">
-        <w:r>
-          <w:rPr>
-            <w:color w:val="0563C1"/>
-            <w:u w:val="single" w:color="0563C1"/>
-          </w:rPr>
-          <w:t>-</w:t>
-        </w:r>
-      </w:hyperlink>
-      <w:hyperlink r:id="rId17">
-        <w:r>
-          <w:rPr>
-            <w:color w:val="0563C1"/>
-            <w:u w:val="single" w:color="0563C1"/>
-          </w:rPr>
-          <w:t>games</w:t>
-        </w:r>
-      </w:hyperlink>
-      <w:hyperlink r:id="rId18">
-        <w:r>
-          <w:rPr>
-            <w:color w:val="0563C1"/>
-            <w:u w:val="single" w:color="0563C1"/>
-          </w:rPr>
-          <w:t>-</w:t>
-        </w:r>
-      </w:hyperlink>
-      <w:hyperlink r:id="rId19">
-        <w:r>
-          <w:rPr>
-            <w:color w:val="0563C1"/>
-            <w:u w:val="single" w:color="0563C1"/>
-          </w:rPr>
-          <w:t>41/tree/develop</w:t>
-        </w:r>
-      </w:hyperlink>
-      <w:hyperlink r:id="rId20">
         <w:r>
           <w:rPr>
             <w:b/>
@@ -809,7 +965,19 @@
           <w:b/>
         </w:rPr>
         <w:tab/>
-        <w:t xml:space="preserve">Jan 2023 – Mar 2023 </w:t>
+      </w:r>
+    </w:p>
+    <w:p>
+      <w:pPr>
+        <w:pStyle w:val="ListParagraph"/>
+        <w:numPr>
+          <w:ilvl w:val="0"/>
+          <w:numId w:val="12"/>
+        </w:numPr>
+        <w:spacing w:line="240" w:lineRule="auto"/>
+      </w:pPr>
+      <w:r>
+        <w:t xml:space="preserve">Collaborated remotely with 2 team members to develop Toss Me a Game app using HTML, CSS, JavaScript, PostgreSQL, </w:t>
       </w:r>
     </w:p>
     <w:p>
@@ -821,7 +989,13 @@
         </w:numPr>
       </w:pPr>
       <w:r>
-        <w:t xml:space="preserve">Collaborated remotely with 2 team members to develop Toss Me a Game app using HTML, CSS, JavaScript, PostgreSQL, </w:t>
+        <w:t>TypeScript, React and Bootstrap.</w:t>
+      </w:r>
+      <w:r>
+        <w:rPr>
+          <w:b/>
+        </w:rPr>
+        <w:t xml:space="preserve"> </w:t>
       </w:r>
     </w:p>
     <w:p>
@@ -833,7 +1007,7 @@
         </w:numPr>
       </w:pPr>
       <w:r>
-        <w:t>TypeScript, React and Bootstrap.</w:t>
+        <w:t>Created a Persona, User Story and Interaction Flow for the use case of Listing an Item.</w:t>
       </w:r>
       <w:r>
         <w:rPr>
@@ -851,15 +1025,7 @@
         </w:numPr>
       </w:pPr>
       <w:r>
-        <w:t xml:space="preserve">Created a Persona, User </w:t>
-      </w:r>
-      <w:proofErr w:type="gramStart"/>
-      <w:r>
-        <w:t>Story</w:t>
-      </w:r>
-      <w:proofErr w:type="gramEnd"/>
-      <w:r>
-        <w:t xml:space="preserve"> and Interaction Flow for the use case of Listing an Item.</w:t>
+        <w:t>Developed wireframes for Mobile View and Desktop view using Balsamiq to help visualize the end product.</w:t>
       </w:r>
       <w:r>
         <w:rPr>
@@ -877,15 +1043,7 @@
         </w:numPr>
       </w:pPr>
       <w:r>
-        <w:t xml:space="preserve">Developed wireframes for Mobile View and Desktop view using Balsamiq to help visualize the </w:t>
-      </w:r>
-      <w:proofErr w:type="gramStart"/>
-      <w:r>
-        <w:t>end product</w:t>
-      </w:r>
-      <w:proofErr w:type="gramEnd"/>
-      <w:r>
-        <w:t>.</w:t>
+        <w:t>Created ERD and Conceptual Model using Draw.io to help identify strong entities and weak entities.</w:t>
       </w:r>
       <w:r>
         <w:rPr>
@@ -903,7 +1061,7 @@
         </w:numPr>
       </w:pPr>
       <w:r>
-        <w:t>Created ERD and Conceptual Model using Draw.io to help identify strong entities and weak entities.</w:t>
+        <w:t>Implemented Docker and Docker Compose to containerize and orchestrate a multiservice application, reducing the time required for local development setup and enabling seamless deployment across multiple environments.</w:t>
       </w:r>
       <w:r>
         <w:rPr>
@@ -921,7 +1079,7 @@
         </w:numPr>
       </w:pPr>
       <w:r>
-        <w:t>Implemented Docker and Docker Compose to containerize and orchestrate a multiservice application, reducing the time required for local development setup and enabling seamless deployment across multiple environments.</w:t>
+        <w:t>Constructed entities based on the conceptual model and ERD using PostgreSQL to secure the data of the end-users.</w:t>
       </w:r>
       <w:r>
         <w:rPr>
@@ -939,7 +1097,7 @@
         </w:numPr>
       </w:pPr>
       <w:r>
-        <w:t>Constructed entities based on the conceptual model and ERD using PostgreSQL to secure the data of the end-users.</w:t>
+        <w:t>Created a Sign-Up, Sign-In, Sign-Out handler using typescript so that end users can insert their data in the database.</w:t>
       </w:r>
       <w:r>
         <w:rPr>
@@ -957,7 +1115,7 @@
         </w:numPr>
       </w:pPr>
       <w:r>
-        <w:t>Created a Sign-Up, Sign-In, Sign-Out handler using typescript so that end users can insert their data in the database.</w:t>
+        <w:t>Collaborated remotely to create a Rest API on Profile, Category, Listing and Message entities using typescript.</w:t>
       </w:r>
       <w:r>
         <w:rPr>
@@ -975,13 +1133,28 @@
         </w:numPr>
       </w:pPr>
       <w:r>
-        <w:t>Collaborated remotely to create a Rest API on Profile, Category, Listing and Message entities using typescript.</w:t>
-      </w:r>
-      <w:r>
-        <w:rPr>
-          <w:b/>
-        </w:rPr>
-        <w:t xml:space="preserve"> </w:t>
+        <w:t>Developed Front-end using React Bootstrap</w:t>
+      </w:r>
+      <w:r>
+        <w:t>/JSX</w:t>
+      </w:r>
+      <w:r>
+        <w:t xml:space="preserve"> and Vite</w:t>
+      </w:r>
+      <w:r>
+        <w:t>.</w:t>
+      </w:r>
+    </w:p>
+    <w:p>
+      <w:pPr>
+        <w:pStyle w:val="NoSpacing"/>
+        <w:numPr>
+          <w:ilvl w:val="0"/>
+          <w:numId w:val="9"/>
+        </w:numPr>
+      </w:pPr>
+      <w:r>
+        <w:t>Implemented the use of MAILGUN to verify the email provided exist.</w:t>
       </w:r>
     </w:p>
     <w:p>
@@ -1008,59 +1181,23 @@
         <w:rPr>
           <w:b/>
         </w:rPr>
+        <w:lastRenderedPageBreak/>
         <w:t>Portfolio Website |</w:t>
       </w:r>
-      <w:hyperlink r:id="rId21">
+      <w:hyperlink r:id="rId13">
         <w:r>
           <w:t xml:space="preserve"> </w:t>
         </w:r>
       </w:hyperlink>
-      <w:hyperlink r:id="rId22">
+      <w:hyperlink r:id="rId14" w:history="1">
         <w:r>
           <w:rPr>
-            <w:color w:val="0563C1"/>
-            <w:u w:val="single" w:color="0563C1"/>
+            <w:rStyle w:val="Hyperlink"/>
           </w:rPr>
-          <w:t>https://github.com/gdiaznic/my</w:t>
+          <w:t>GitHub</w:t>
         </w:r>
       </w:hyperlink>
-      <w:hyperlink r:id="rId23">
-        <w:r>
-          <w:rPr>
-            <w:color w:val="0563C1"/>
-            <w:u w:val="single" w:color="0563C1"/>
-          </w:rPr>
-          <w:t>-</w:t>
-        </w:r>
-      </w:hyperlink>
-      <w:hyperlink r:id="rId24">
-        <w:r>
-          <w:rPr>
-            <w:color w:val="0563C1"/>
-            <w:u w:val="single" w:color="0563C1"/>
-          </w:rPr>
-          <w:t>pwp</w:t>
-        </w:r>
-      </w:hyperlink>
-      <w:hyperlink r:id="rId25">
-        <w:r>
-          <w:rPr>
-            <w:color w:val="0563C1"/>
-            <w:u w:val="single" w:color="0563C1"/>
-          </w:rPr>
-          <w:t>-</w:t>
-        </w:r>
-      </w:hyperlink>
-      <w:hyperlink r:id="rId26">
-        <w:r>
-          <w:rPr>
-            <w:color w:val="0563C1"/>
-            <w:u w:val="single" w:color="0563C1"/>
-          </w:rPr>
-          <w:t>nicole</w:t>
-        </w:r>
-      </w:hyperlink>
-      <w:hyperlink r:id="rId27">
+      <w:hyperlink r:id="rId15">
         <w:r>
           <w:rPr>
             <w:b/>
@@ -1072,8 +1209,23 @@
         <w:rPr>
           <w:b/>
         </w:rPr>
+        <w:t xml:space="preserve">| </w:t>
+      </w:r>
+      <w:hyperlink r:id="rId16" w:history="1">
+        <w:r>
+          <w:rPr>
+            <w:rStyle w:val="Hyperlink"/>
+            <w:bCs/>
+          </w:rPr>
+          <w:t>Website</w:t>
+        </w:r>
+      </w:hyperlink>
+      <w:r>
+        <w:rPr>
+          <w:b/>
+        </w:rPr>
         <w:tab/>
-        <w:t xml:space="preserve">Jan 2023 – Feb 2023 </w:t>
+        <w:t xml:space="preserve"> </w:t>
       </w:r>
     </w:p>
     <w:p>
@@ -1085,15 +1237,7 @@
         </w:numPr>
       </w:pPr>
       <w:r>
-        <w:t xml:space="preserve">Created a Persona, User </w:t>
-      </w:r>
-      <w:proofErr w:type="gramStart"/>
-      <w:r>
-        <w:t>Story</w:t>
-      </w:r>
-      <w:proofErr w:type="gramEnd"/>
-      <w:r>
-        <w:t xml:space="preserve"> and Interaction Flow for a specific use case.</w:t>
+        <w:t>Created a Persona, User Story and Interaction Flow for a specific use case.</w:t>
       </w:r>
       <w:r>
         <w:rPr>
@@ -1129,15 +1273,7 @@
         </w:numPr>
       </w:pPr>
       <w:r>
-        <w:t xml:space="preserve">Built with HTML, </w:t>
-      </w:r>
-      <w:proofErr w:type="gramStart"/>
-      <w:r>
-        <w:t>CSS</w:t>
-      </w:r>
-      <w:proofErr w:type="gramEnd"/>
-      <w:r>
-        <w:t xml:space="preserve"> and Bootstrap.</w:t>
+        <w:t>Built with HTML, CSS and Bootstrap.</w:t>
       </w:r>
       <w:r>
         <w:rPr>
@@ -1181,29 +1317,8 @@
         <w:t>Implemented Contact Me page so that end user can contact me.</w:t>
       </w:r>
       <w:r>
-        <w:rPr>
-          <w:b/>
-        </w:rPr>
-        <w:t xml:space="preserve"> </w:t>
-      </w:r>
-    </w:p>
-    <w:p>
-      <w:pPr>
-        <w:spacing w:after="19" w:line="259" w:lineRule="auto"/>
-        <w:ind w:left="0" w:firstLine="0"/>
-      </w:pPr>
-    </w:p>
-    <w:p>
-      <w:pPr>
-        <w:pStyle w:val="Heading1"/>
-        <w:ind w:left="-5"/>
-      </w:pPr>
-    </w:p>
-    <w:p>
-      <w:pPr>
-        <w:pStyle w:val="Heading1"/>
-        <w:ind w:left="-5"/>
-      </w:pPr>
+        <w:br/>
+      </w:r>
     </w:p>
     <w:p>
       <w:pPr>
@@ -1441,16 +1556,11 @@
     </w:p>
     <w:p>
       <w:pPr>
-        <w:pStyle w:val="ListParagraph"/>
         <w:numPr>
           <w:ilvl w:val="0"/>
           <w:numId w:val="4"/>
         </w:numPr>
-        <w:spacing w:after="0" w:line="259" w:lineRule="auto"/>
-        <w:rPr>
-          <w:b/>
-          <w:sz w:val="22"/>
-        </w:rPr>
+        <w:ind w:hanging="207"/>
       </w:pPr>
       <w:r>
         <w:t xml:space="preserve">Acquired license to operate the M-ATV </w:t>
@@ -1825,18 +1935,6 @@
       <w:r>
         <w:rPr>
           <w:b/>
-        </w:rPr>
-        <w:t>March 2023</w:t>
-      </w:r>
-      <w:r>
-        <w:rPr>
-          <w:b/>
-        </w:rPr>
-        <w:t xml:space="preserve"> </w:t>
-      </w:r>
-      <w:r>
-        <w:rPr>
-          <w:b/>
           <w:color w:val="1F3864"/>
         </w:rPr>
         <w:t xml:space="preserve"> </w:t>
@@ -1883,18 +1981,6 @@
           <w:sz w:val="22"/>
         </w:rPr>
         <w:tab/>
-      </w:r>
-      <w:r>
-        <w:rPr>
-          <w:b/>
-        </w:rPr>
-        <w:t>Aug 2019 – Dec 2019</w:t>
-      </w:r>
-      <w:r>
-        <w:rPr>
-          <w:b/>
-          <w:sz w:val="22"/>
-        </w:rPr>
         <w:t xml:space="preserve"> </w:t>
       </w:r>
     </w:p>
@@ -1908,7 +1994,22 @@
         <w:ind w:hanging="360"/>
       </w:pPr>
       <w:r>
-        <w:t xml:space="preserve">Majoring in Computer Engineering </w:t>
+        <w:t xml:space="preserve">Majoring in Computer </w:t>
+      </w:r>
+      <w:r>
+        <w:t>Science</w:t>
+      </w:r>
+      <w:r>
+        <w:t xml:space="preserve"> </w:t>
+      </w:r>
+      <w:r>
+        <w:t>(</w:t>
+      </w:r>
+      <w:r>
+        <w:t xml:space="preserve">Projected Completion </w:t>
+      </w:r>
+      <w:r>
+        <w:t>May 2025)</w:t>
       </w:r>
     </w:p>
     <w:p>
@@ -1976,228 +2077,6 @@
         <w:t xml:space="preserve"> </w:t>
       </w:r>
     </w:p>
-    <w:p>
-      <w:pPr>
-        <w:pStyle w:val="Heading1"/>
-        <w:ind w:left="-5"/>
-      </w:pPr>
-      <w:r>
-        <w:t xml:space="preserve">Skills </w:t>
-      </w:r>
-    </w:p>
-    <w:p>
-      <w:pPr>
-        <w:spacing w:after="40" w:line="259" w:lineRule="auto"/>
-        <w:ind w:left="-29" w:right="-29" w:firstLine="0"/>
-      </w:pPr>
-      <w:r>
-        <w:rPr>
-          <w:noProof/>
-          <w:sz w:val="22"/>
-        </w:rPr>
-        <mc:AlternateContent>
-          <mc:Choice Requires="wpg">
-            <w:drawing>
-              <wp:inline distT="0" distB="0" distL="0" distR="0" wp14:anchorId="6E5BFF8D" wp14:editId="5A67B464">
-                <wp:extent cx="6895846" cy="3048"/>
-                <wp:effectExtent l="0" t="0" r="0" b="0"/>
-                <wp:docPr id="3355" name="Group 3355"/>
-                <wp:cNvGraphicFramePr/>
-                <a:graphic xmlns:a="http://schemas.openxmlformats.org/drawingml/2006/main">
-                  <a:graphicData uri="http://schemas.microsoft.com/office/word/2010/wordprocessingGroup">
-                    <wpg:wgp>
-                      <wpg:cNvGrpSpPr/>
-                      <wpg:grpSpPr>
-                        <a:xfrm>
-                          <a:off x="0" y="0"/>
-                          <a:ext cx="6895846" cy="3048"/>
-                          <a:chOff x="0" y="0"/>
-                          <a:chExt cx="6895846" cy="3048"/>
-                        </a:xfrm>
-                      </wpg:grpSpPr>
-                      <wps:wsp>
-                        <wps:cNvPr id="3912" name="Shape 3912"/>
-                        <wps:cNvSpPr/>
-                        <wps:spPr>
-                          <a:xfrm>
-                            <a:off x="0" y="0"/>
-                            <a:ext cx="6895846" cy="9144"/>
-                          </a:xfrm>
-                          <a:custGeom>
-                            <a:avLst/>
-                            <a:gdLst/>
-                            <a:ahLst/>
-                            <a:cxnLst/>
-                            <a:rect l="0" t="0" r="0" b="0"/>
-                            <a:pathLst>
-                              <a:path w="6895846" h="9144">
-                                <a:moveTo>
-                                  <a:pt x="0" y="0"/>
-                                </a:moveTo>
-                                <a:lnTo>
-                                  <a:pt x="6895846" y="0"/>
-                                </a:lnTo>
-                                <a:lnTo>
-                                  <a:pt x="6895846" y="9144"/>
-                                </a:lnTo>
-                                <a:lnTo>
-                                  <a:pt x="0" y="9144"/>
-                                </a:lnTo>
-                                <a:lnTo>
-                                  <a:pt x="0" y="0"/>
-                                </a:lnTo>
-                              </a:path>
-                            </a:pathLst>
-                          </a:custGeom>
-                          <a:ln w="0" cap="flat">
-                            <a:miter lim="127000"/>
-                          </a:ln>
-                        </wps:spPr>
-                        <wps:style>
-                          <a:lnRef idx="0">
-                            <a:srgbClr val="000000">
-                              <a:alpha val="0"/>
-                            </a:srgbClr>
-                          </a:lnRef>
-                          <a:fillRef idx="1">
-                            <a:srgbClr val="171717"/>
-                          </a:fillRef>
-                          <a:effectRef idx="0">
-                            <a:scrgbClr r="0" g="0" b="0"/>
-                          </a:effectRef>
-                          <a:fontRef idx="none"/>
-                        </wps:style>
-                        <wps:bodyPr/>
-                      </wps:wsp>
-                    </wpg:wgp>
-                  </a:graphicData>
-                </a:graphic>
-              </wp:inline>
-            </w:drawing>
-          </mc:Choice>
-          <mc:Fallback>
-            <w:pict>
-              <v:group w14:anchorId="57B178E8" id="Group 3355" o:spid="_x0000_s1026" style="width:543pt;height:.25pt;mso-position-horizontal-relative:char;mso-position-vertical-relative:line" coordsize="68958,30" o:gfxdata="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">
-                <v:shape id="Shape 3912" o:spid="_x0000_s1027" style="position:absolute;width:68958;height:91;visibility:visible;mso-wrap-style:square;v-text-anchor:top" coordsize="6895846,9144" o:gfxdata="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" path="m,l6895846,r,9144l,9144,,e" fillcolor="#171717" stroked="f" strokeweight="0">
-                  <v:stroke miterlimit="83231f" joinstyle="miter"/>
-                  <v:path arrowok="t" textboxrect="0,0,6895846,9144"/>
-                </v:shape>
-                <w10:anchorlock/>
-              </v:group>
-            </w:pict>
-          </mc:Fallback>
-        </mc:AlternateContent>
-      </w:r>
-    </w:p>
-    <w:p>
-      <w:pPr>
-        <w:pStyle w:val="NoSpacing"/>
-        <w:numPr>
-          <w:ilvl w:val="0"/>
-          <w:numId w:val="8"/>
-        </w:numPr>
-      </w:pPr>
-      <w:r>
-        <w:rPr>
-          <w:b/>
-        </w:rPr>
-        <w:t>Security Clearance:</w:t>
-      </w:r>
-      <w:r>
-        <w:t xml:space="preserve">  Secret Level security clearance (2019-present) </w:t>
-      </w:r>
-    </w:p>
-    <w:p>
-      <w:pPr>
-        <w:pStyle w:val="NoSpacing"/>
-        <w:numPr>
-          <w:ilvl w:val="0"/>
-          <w:numId w:val="8"/>
-        </w:numPr>
-      </w:pPr>
-      <w:r>
-        <w:rPr>
-          <w:b/>
-        </w:rPr>
-        <w:t xml:space="preserve">Font End: </w:t>
-      </w:r>
-      <w:r>
-        <w:t xml:space="preserve">HML, CSS, JavaScript, React, Bootstrap </w:t>
-      </w:r>
-    </w:p>
-    <w:p>
-      <w:pPr>
-        <w:pStyle w:val="NoSpacing"/>
-        <w:numPr>
-          <w:ilvl w:val="0"/>
-          <w:numId w:val="8"/>
-        </w:numPr>
-      </w:pPr>
-      <w:r>
-        <w:rPr>
-          <w:b/>
-        </w:rPr>
-        <w:t>Back End:</w:t>
-      </w:r>
-      <w:r>
-        <w:t xml:space="preserve"> PostgreSQL/MySQL, Node.js, TypeScript, Rest API, Docker, Express </w:t>
-      </w:r>
-    </w:p>
-    <w:p>
-      <w:pPr>
-        <w:pStyle w:val="NoSpacing"/>
-        <w:numPr>
-          <w:ilvl w:val="0"/>
-          <w:numId w:val="8"/>
-        </w:numPr>
-      </w:pPr>
-      <w:r>
-        <w:rPr>
-          <w:b/>
-        </w:rPr>
-        <w:t>Project Management:</w:t>
-      </w:r>
-      <w:r>
-        <w:t xml:space="preserve"> Version control with GitHub, Slacks, Click Up </w:t>
-      </w:r>
-    </w:p>
-    <w:p>
-      <w:pPr>
-        <w:pStyle w:val="NoSpacing"/>
-        <w:numPr>
-          <w:ilvl w:val="0"/>
-          <w:numId w:val="8"/>
-        </w:numPr>
-      </w:pPr>
-      <w:r>
-        <w:rPr>
-          <w:b/>
-        </w:rPr>
-        <w:t>UI/UX:</w:t>
-      </w:r>
-      <w:r>
-        <w:t xml:space="preserve"> Balsamiq, Draw.io </w:t>
-      </w:r>
-    </w:p>
-    <w:p>
-      <w:pPr>
-        <w:pStyle w:val="NoSpacing"/>
-        <w:numPr>
-          <w:ilvl w:val="0"/>
-          <w:numId w:val="8"/>
-        </w:numPr>
-      </w:pPr>
-      <w:r>
-        <w:rPr>
-          <w:b/>
-        </w:rPr>
-        <w:t>Integrated Development Environment (IDE):</w:t>
-      </w:r>
-      <w:r>
-        <w:t xml:space="preserve"> WebStorm </w:t>
-      </w:r>
-    </w:p>
-    <w:p/>
     <w:p>
       <w:pPr>
         <w:spacing w:after="632" w:line="259" w:lineRule="auto"/>
@@ -3522,9 +3401,122 @@
     </w:lvl>
   </w:abstractNum>
   <w:abstractNum w:abstractNumId="8" w15:restartNumberingAfterBreak="0">
+    <w:nsid w:val="64CC2F38"/>
+    <w:multiLevelType w:val="hybridMultilevel"/>
+    <w:tmpl w:val="6DE0CA90"/>
+    <w:lvl w:ilvl="0" w:tplc="04090001">
+      <w:start w:val="1"/>
+      <w:numFmt w:val="bullet"/>
+      <w:lvlText w:val=""/>
+      <w:lvlJc w:val="left"/>
+      <w:pPr>
+        <w:ind w:left="720" w:hanging="360"/>
+      </w:pPr>
+      <w:rPr>
+        <w:rFonts w:ascii="Symbol" w:hAnsi="Symbol" w:hint="default"/>
+      </w:rPr>
+    </w:lvl>
+    <w:lvl w:ilvl="1" w:tplc="04090003" w:tentative="1">
+      <w:start w:val="1"/>
+      <w:numFmt w:val="bullet"/>
+      <w:lvlText w:val="o"/>
+      <w:lvlJc w:val="left"/>
+      <w:pPr>
+        <w:ind w:left="1440" w:hanging="360"/>
+      </w:pPr>
+      <w:rPr>
+        <w:rFonts w:ascii="Courier New" w:hAnsi="Courier New" w:cs="Courier New" w:hint="default"/>
+      </w:rPr>
+    </w:lvl>
+    <w:lvl w:ilvl="2" w:tplc="04090005" w:tentative="1">
+      <w:start w:val="1"/>
+      <w:numFmt w:val="bullet"/>
+      <w:lvlText w:val=""/>
+      <w:lvlJc w:val="left"/>
+      <w:pPr>
+        <w:ind w:left="2160" w:hanging="360"/>
+      </w:pPr>
+      <w:rPr>
+        <w:rFonts w:ascii="Wingdings" w:hAnsi="Wingdings" w:hint="default"/>
+      </w:rPr>
+    </w:lvl>
+    <w:lvl w:ilvl="3" w:tplc="04090001" w:tentative="1">
+      <w:start w:val="1"/>
+      <w:numFmt w:val="bullet"/>
+      <w:lvlText w:val=""/>
+      <w:lvlJc w:val="left"/>
+      <w:pPr>
+        <w:ind w:left="2880" w:hanging="360"/>
+      </w:pPr>
+      <w:rPr>
+        <w:rFonts w:ascii="Symbol" w:hAnsi="Symbol" w:hint="default"/>
+      </w:rPr>
+    </w:lvl>
+    <w:lvl w:ilvl="4" w:tplc="04090003" w:tentative="1">
+      <w:start w:val="1"/>
+      <w:numFmt w:val="bullet"/>
+      <w:lvlText w:val="o"/>
+      <w:lvlJc w:val="left"/>
+      <w:pPr>
+        <w:ind w:left="3600" w:hanging="360"/>
+      </w:pPr>
+      <w:rPr>
+        <w:rFonts w:ascii="Courier New" w:hAnsi="Courier New" w:cs="Courier New" w:hint="default"/>
+      </w:rPr>
+    </w:lvl>
+    <w:lvl w:ilvl="5" w:tplc="04090005" w:tentative="1">
+      <w:start w:val="1"/>
+      <w:numFmt w:val="bullet"/>
+      <w:lvlText w:val=""/>
+      <w:lvlJc w:val="left"/>
+      <w:pPr>
+        <w:ind w:left="4320" w:hanging="360"/>
+      </w:pPr>
+      <w:rPr>
+        <w:rFonts w:ascii="Wingdings" w:hAnsi="Wingdings" w:hint="default"/>
+      </w:rPr>
+    </w:lvl>
+    <w:lvl w:ilvl="6" w:tplc="04090001" w:tentative="1">
+      <w:start w:val="1"/>
+      <w:numFmt w:val="bullet"/>
+      <w:lvlText w:val=""/>
+      <w:lvlJc w:val="left"/>
+      <w:pPr>
+        <w:ind w:left="5040" w:hanging="360"/>
+      </w:pPr>
+      <w:rPr>
+        <w:rFonts w:ascii="Symbol" w:hAnsi="Symbol" w:hint="default"/>
+      </w:rPr>
+    </w:lvl>
+    <w:lvl w:ilvl="7" w:tplc="04090003" w:tentative="1">
+      <w:start w:val="1"/>
+      <w:numFmt w:val="bullet"/>
+      <w:lvlText w:val="o"/>
+      <w:lvlJc w:val="left"/>
+      <w:pPr>
+        <w:ind w:left="5760" w:hanging="360"/>
+      </w:pPr>
+      <w:rPr>
+        <w:rFonts w:ascii="Courier New" w:hAnsi="Courier New" w:cs="Courier New" w:hint="default"/>
+      </w:rPr>
+    </w:lvl>
+    <w:lvl w:ilvl="8" w:tplc="04090005" w:tentative="1">
+      <w:start w:val="1"/>
+      <w:numFmt w:val="bullet"/>
+      <w:lvlText w:val=""/>
+      <w:lvlJc w:val="left"/>
+      <w:pPr>
+        <w:ind w:left="6480" w:hanging="360"/>
+      </w:pPr>
+      <w:rPr>
+        <w:rFonts w:ascii="Wingdings" w:hAnsi="Wingdings" w:hint="default"/>
+      </w:rPr>
+    </w:lvl>
+  </w:abstractNum>
+  <w:abstractNum w:abstractNumId="9" w15:restartNumberingAfterBreak="0">
     <w:nsid w:val="703D34F1"/>
     <w:multiLevelType w:val="hybridMultilevel"/>
-    <w:tmpl w:val="73BEB6A4"/>
+    <w:tmpl w:val="69ECD9AE"/>
     <w:lvl w:ilvl="0" w:tplc="2860638E">
       <w:start w:val="1"/>
       <w:numFmt w:val="bullet"/>
@@ -3733,7 +3725,7 @@
       </w:rPr>
     </w:lvl>
   </w:abstractNum>
-  <w:abstractNum w:abstractNumId="9" w15:restartNumberingAfterBreak="0">
+  <w:abstractNum w:abstractNumId="10" w15:restartNumberingAfterBreak="0">
     <w:nsid w:val="72126E3D"/>
     <w:multiLevelType w:val="hybridMultilevel"/>
     <w:tmpl w:val="C33A0FF8"/>
@@ -3945,7 +3937,7 @@
       </w:rPr>
     </w:lvl>
   </w:abstractNum>
-  <w:abstractNum w:abstractNumId="10" w15:restartNumberingAfterBreak="0">
+  <w:abstractNum w:abstractNumId="11" w15:restartNumberingAfterBreak="0">
     <w:nsid w:val="723774B1"/>
     <w:multiLevelType w:val="hybridMultilevel"/>
     <w:tmpl w:val="DB1ED1FE"/>
@@ -4167,16 +4159,16 @@
     <w:abstractNumId w:val="4"/>
   </w:num>
   <w:num w:numId="4" w16cid:durableId="1591162912">
-    <w:abstractNumId w:val="8"/>
+    <w:abstractNumId w:val="9"/>
   </w:num>
   <w:num w:numId="5" w16cid:durableId="1198423814">
     <w:abstractNumId w:val="1"/>
   </w:num>
   <w:num w:numId="6" w16cid:durableId="1150554792">
-    <w:abstractNumId w:val="9"/>
+    <w:abstractNumId w:val="10"/>
   </w:num>
   <w:num w:numId="7" w16cid:durableId="1270117322">
-    <w:abstractNumId w:val="10"/>
+    <w:abstractNumId w:val="11"/>
   </w:num>
   <w:num w:numId="8" w16cid:durableId="1696612984">
     <w:abstractNumId w:val="5"/>
@@ -4189,6 +4181,9 @@
   </w:num>
   <w:num w:numId="11" w16cid:durableId="471335204">
     <w:abstractNumId w:val="0"/>
+  </w:num>
+  <w:num w:numId="12" w16cid:durableId="1979845117">
+    <w:abstractNumId w:val="8"/>
   </w:num>
 </w:numbering>
 </file>
@@ -4715,6 +4710,29 @@
       <w:contextualSpacing/>
     </w:pPr>
   </w:style>
+  <w:style w:type="character" w:styleId="Hyperlink">
+    <w:name w:val="Hyperlink"/>
+    <w:basedOn w:val="DefaultParagraphFont"/>
+    <w:uiPriority w:val="99"/>
+    <w:unhideWhenUsed/>
+    <w:rsid w:val="003D2FC6"/>
+    <w:rPr>
+      <w:color w:val="0563C1" w:themeColor="hyperlink"/>
+      <w:u w:val="single"/>
+    </w:rPr>
+  </w:style>
+  <w:style w:type="character" w:styleId="UnresolvedMention">
+    <w:name w:val="Unresolved Mention"/>
+    <w:basedOn w:val="DefaultParagraphFont"/>
+    <w:uiPriority w:val="99"/>
+    <w:semiHidden/>
+    <w:unhideWhenUsed/>
+    <w:rsid w:val="003D2FC6"/>
+    <w:rPr>
+      <w:color w:val="605E5C"/>
+      <w:shd w:val="clear" w:color="auto" w:fill="E1DFDD"/>
+    </w:rPr>
+  </w:style>
 </w:styles>
 </file>
 

</xml_diff>